<commit_message>
nmb 17 01 2024
</commit_message>
<xml_diff>
--- a/TS Jatai Ghanam Project/TS 3.4/TS 3.4 Jatai Malayalam Corrections.docx
+++ b/TS Jatai Ghanam Project/TS 3.4/TS 3.4 Jatai Malayalam Corrections.docx
@@ -162,7 +162,7 @@
           <w:szCs w:val="32"/>
           <w:u w:val="single"/>
         </w:rPr>
-        <w:t>Dec</w:t>
+        <w:t>Jan</w:t>
       </w:r>
       <w:r>
         <w:rPr>
@@ -172,7 +172,17 @@
           <w:szCs w:val="32"/>
           <w:u w:val="single"/>
         </w:rPr>
-        <w:t xml:space="preserve"> 2023</w:t>
+        <w:t xml:space="preserve"> 202</w:t>
+      </w:r>
+      <w:r>
+        <w:rPr>
+          <w:b/>
+          <w:bCs/>
+          <w:sz w:val="32"/>
+          <w:szCs w:val="32"/>
+          <w:u w:val="single"/>
+        </w:rPr>
+        <w:t>4</w:t>
       </w:r>
     </w:p>
     <w:p>
@@ -985,6 +995,7 @@
                 <w:color w:val="000000"/>
                 <w:sz w:val="32"/>
                 <w:szCs w:val="32"/>
+                <w:lang w:val="it-IT"/>
               </w:rPr>
             </w:pPr>
             <w:r>
@@ -993,6 +1004,7 @@
                 <w:color w:val="000000"/>
                 <w:sz w:val="32"/>
                 <w:szCs w:val="32"/>
+                <w:lang w:val="it-IT"/>
               </w:rPr>
               <w:t>e</w:t>
             </w:r>
@@ -1002,15 +1014,17 @@
                 <w:color w:val="000000"/>
                 <w:sz w:val="26"/>
                 <w:szCs w:val="32"/>
-              </w:rPr>
-              <w:t>–</w:t>
-            </w:r>
-            <w:r>
-              <w:rPr>
-                <w:rFonts w:ascii="BRH Malayalam Extra" w:hAnsi="BRH Malayalam Extra" w:cs="BRH Malayalam Extra"/>
-                <w:color w:val="000000"/>
-                <w:sz w:val="32"/>
-                <w:szCs w:val="32"/>
+                <w:lang w:val="it-IT"/>
+              </w:rPr>
+              <w:t>–</w:t>
+            </w:r>
+            <w:r>
+              <w:rPr>
+                <w:rFonts w:ascii="BRH Malayalam Extra" w:hAnsi="BRH Malayalam Extra" w:cs="BRH Malayalam Extra"/>
+                <w:color w:val="000000"/>
+                <w:sz w:val="32"/>
+                <w:szCs w:val="32"/>
+                <w:lang w:val="it-IT"/>
               </w:rPr>
               <w:t>¥qx kxm—gî</w:t>
             </w:r>
@@ -1020,15 +1034,17 @@
                 <w:color w:val="000000"/>
                 <w:sz w:val="26"/>
                 <w:szCs w:val="32"/>
-              </w:rPr>
-              <w:t>–</w:t>
-            </w:r>
-            <w:r>
-              <w:rPr>
-                <w:rFonts w:ascii="BRH Malayalam Extra" w:hAnsi="BRH Malayalam Extra" w:cs="BRH Malayalam Extra"/>
-                <w:color w:val="000000"/>
-                <w:sz w:val="32"/>
-                <w:szCs w:val="32"/>
+                <w:lang w:val="it-IT"/>
+              </w:rPr>
+              <w:t>–</w:t>
+            </w:r>
+            <w:r>
+              <w:rPr>
+                <w:rFonts w:ascii="BRH Malayalam Extra" w:hAnsi="BRH Malayalam Extra" w:cs="BRH Malayalam Extra"/>
+                <w:color w:val="000000"/>
+                <w:sz w:val="32"/>
+                <w:szCs w:val="32"/>
+                <w:lang w:val="it-IT"/>
               </w:rPr>
               <w:t>sõx m—</w:t>
             </w:r>
@@ -1039,6 +1055,7 @@
                 <w:sz w:val="32"/>
                 <w:szCs w:val="32"/>
                 <w:highlight w:val="yellow"/>
+                <w:lang w:val="it-IT"/>
               </w:rPr>
               <w:t>gî</w:t>
             </w:r>
@@ -1049,42 +1066,37 @@
                 <w:sz w:val="26"/>
                 <w:szCs w:val="32"/>
                 <w:highlight w:val="yellow"/>
-              </w:rPr>
-              <w:t>–</w:t>
-            </w:r>
-            <w:r>
-              <w:rPr>
-                <w:rFonts w:ascii="BRH Malayalam Extra" w:hAnsi="BRH Malayalam Extra" w:cs="BRH Malayalam Extra"/>
-                <w:color w:val="000000"/>
-                <w:sz w:val="32"/>
-                <w:szCs w:val="32"/>
-              </w:rPr>
-              <w:t>sõ</w:t>
-            </w:r>
-            <w:r>
-              <w:rPr>
-                <w:rFonts w:ascii="BRH Malayalam Extra" w:hAnsi="BRH Malayalam Extra" w:cs="BRH Malayalam Extra"/>
-                <w:color w:val="000000"/>
-                <w:sz w:val="32"/>
-                <w:szCs w:val="32"/>
-              </w:rPr>
-              <w:t xml:space="preserve"> e</w:t>
-            </w:r>
-            <w:r>
-              <w:rPr>
-                <w:rFonts w:ascii="BRH Malayalam Extra" w:hAnsi="BRH Malayalam Extra" w:cs="BRH Malayalam Extra"/>
-                <w:color w:val="000000"/>
-                <w:sz w:val="26"/>
-                <w:szCs w:val="32"/>
-              </w:rPr>
-              <w:t>–</w:t>
-            </w:r>
-            <w:r>
-              <w:rPr>
-                <w:rFonts w:ascii="BRH Malayalam Extra" w:hAnsi="BRH Malayalam Extra" w:cs="BRH Malayalam Extra"/>
-                <w:color w:val="000000"/>
-                <w:sz w:val="32"/>
-                <w:szCs w:val="32"/>
+                <w:lang w:val="it-IT"/>
+              </w:rPr>
+              <w:t>–</w:t>
+            </w:r>
+            <w:r>
+              <w:rPr>
+                <w:rFonts w:ascii="BRH Malayalam Extra" w:hAnsi="BRH Malayalam Extra" w:cs="BRH Malayalam Extra"/>
+                <w:color w:val="000000"/>
+                <w:sz w:val="32"/>
+                <w:szCs w:val="32"/>
+                <w:lang w:val="it-IT"/>
+              </w:rPr>
+              <w:t>sõ e</w:t>
+            </w:r>
+            <w:r>
+              <w:rPr>
+                <w:rFonts w:ascii="BRH Malayalam Extra" w:hAnsi="BRH Malayalam Extra" w:cs="BRH Malayalam Extra"/>
+                <w:color w:val="000000"/>
+                <w:sz w:val="26"/>
+                <w:szCs w:val="32"/>
+                <w:lang w:val="it-IT"/>
+              </w:rPr>
+              <w:t>–</w:t>
+            </w:r>
+            <w:r>
+              <w:rPr>
+                <w:rFonts w:ascii="BRH Malayalam Extra" w:hAnsi="BRH Malayalam Extra" w:cs="BRH Malayalam Extra"/>
+                <w:color w:val="000000"/>
+                <w:sz w:val="32"/>
+                <w:szCs w:val="32"/>
+                <w:lang w:val="it-IT"/>
               </w:rPr>
               <w:t>¥qxJ e</w:t>
             </w:r>
@@ -1094,15 +1106,17 @@
                 <w:color w:val="000000"/>
                 <w:sz w:val="26"/>
                 <w:szCs w:val="32"/>
-              </w:rPr>
-              <w:t>–</w:t>
-            </w:r>
-            <w:r>
-              <w:rPr>
-                <w:rFonts w:ascii="BRH Malayalam Extra" w:hAnsi="BRH Malayalam Extra" w:cs="BRH Malayalam Extra"/>
-                <w:color w:val="000000"/>
-                <w:sz w:val="32"/>
-                <w:szCs w:val="32"/>
+                <w:lang w:val="it-IT"/>
+              </w:rPr>
+              <w:t>–</w:t>
+            </w:r>
+            <w:r>
+              <w:rPr>
+                <w:rFonts w:ascii="BRH Malayalam Extra" w:hAnsi="BRH Malayalam Extra" w:cs="BRH Malayalam Extra"/>
+                <w:color w:val="000000"/>
+                <w:sz w:val="32"/>
+                <w:szCs w:val="32"/>
+                <w:lang w:val="it-IT"/>
               </w:rPr>
               <w:t xml:space="preserve">¥qx </w:t>
             </w:r>
@@ -1119,6 +1133,7 @@
                 <w:color w:val="000000"/>
                 <w:sz w:val="32"/>
                 <w:szCs w:val="32"/>
+                <w:lang w:val="it-IT"/>
               </w:rPr>
             </w:pPr>
             <w:r>
@@ -1127,6 +1142,7 @@
                 <w:color w:val="000000"/>
                 <w:sz w:val="32"/>
                 <w:szCs w:val="32"/>
+                <w:lang w:val="it-IT"/>
               </w:rPr>
               <w:t>kxm—</w:t>
             </w:r>
@@ -1137,6 +1153,7 @@
                 <w:sz w:val="32"/>
                 <w:szCs w:val="32"/>
                 <w:highlight w:val="yellow"/>
+                <w:lang w:val="it-IT"/>
               </w:rPr>
               <w:t>g</w:t>
             </w:r>
@@ -1146,6 +1163,7 @@
                 <w:color w:val="000000"/>
                 <w:sz w:val="32"/>
                 <w:szCs w:val="32"/>
+                <w:lang w:val="it-IT"/>
               </w:rPr>
               <w:t>î</w:t>
             </w:r>
@@ -1155,15 +1173,17 @@
                 <w:color w:val="000000"/>
                 <w:sz w:val="26"/>
                 <w:szCs w:val="32"/>
-              </w:rPr>
-              <w:t>–</w:t>
-            </w:r>
-            <w:r>
-              <w:rPr>
-                <w:rFonts w:ascii="BRH Malayalam Extra" w:hAnsi="BRH Malayalam Extra" w:cs="BRH Malayalam Extra"/>
-                <w:color w:val="000000"/>
-                <w:sz w:val="32"/>
-                <w:szCs w:val="32"/>
+                <w:lang w:val="it-IT"/>
+              </w:rPr>
+              <w:t>–</w:t>
+            </w:r>
+            <w:r>
+              <w:rPr>
+                <w:rFonts w:ascii="BRH Malayalam Extra" w:hAnsi="BRH Malayalam Extra" w:cs="BRH Malayalam Extra"/>
+                <w:color w:val="000000"/>
+                <w:sz w:val="32"/>
+                <w:szCs w:val="32"/>
+                <w:lang w:val="it-IT"/>
               </w:rPr>
               <w:t xml:space="preserve">sõ | </w:t>
             </w:r>
@@ -1180,6 +1200,7 @@
                 <w:color w:val="000000"/>
                 <w:sz w:val="32"/>
                 <w:szCs w:val="32"/>
+                <w:lang w:val="it-IT"/>
               </w:rPr>
             </w:pPr>
             <w:r>
@@ -1187,6 +1208,7 @@
                 <w:rFonts w:cs="ar"/>
                 <w:color w:val="000000"/>
                 <w:szCs w:val="36"/>
+                <w:lang w:val="it-IT"/>
               </w:rPr>
               <w:t>45</w:t>
             </w:r>
@@ -1196,6 +1218,7 @@
                 <w:color w:val="000000"/>
                 <w:sz w:val="32"/>
                 <w:szCs w:val="32"/>
+                <w:lang w:val="it-IT"/>
               </w:rPr>
               <w:t>)</w:t>
             </w:r>
@@ -1205,6 +1228,7 @@
                 <w:color w:val="000000"/>
                 <w:sz w:val="32"/>
                 <w:szCs w:val="32"/>
+                <w:lang w:val="it-IT"/>
               </w:rPr>
               <w:tab/>
             </w:r>
@@ -1213,6 +1237,7 @@
                 <w:rFonts w:cs="ar"/>
                 <w:color w:val="000000"/>
                 <w:szCs w:val="36"/>
+                <w:lang w:val="it-IT"/>
               </w:rPr>
               <w:t>3</w:t>
             </w:r>
@@ -1222,6 +1247,7 @@
                 <w:color w:val="000000"/>
                 <w:sz w:val="32"/>
                 <w:szCs w:val="32"/>
+                <w:lang w:val="it-IT"/>
               </w:rPr>
               <w:t>.</w:t>
             </w:r>
@@ -1230,6 +1256,7 @@
                 <w:rFonts w:cs="ar"/>
                 <w:color w:val="000000"/>
                 <w:szCs w:val="36"/>
+                <w:lang w:val="it-IT"/>
               </w:rPr>
               <w:t>4</w:t>
             </w:r>
@@ -1239,6 +1266,7 @@
                 <w:color w:val="000000"/>
                 <w:sz w:val="32"/>
                 <w:szCs w:val="32"/>
+                <w:lang w:val="it-IT"/>
               </w:rPr>
               <w:t>.</w:t>
             </w:r>
@@ -1247,6 +1275,7 @@
                 <w:rFonts w:cs="ar"/>
                 <w:color w:val="000000"/>
                 <w:szCs w:val="36"/>
+                <w:lang w:val="it-IT"/>
               </w:rPr>
               <w:t>1</w:t>
             </w:r>
@@ -1256,6 +1285,7 @@
                 <w:color w:val="000000"/>
                 <w:sz w:val="32"/>
                 <w:szCs w:val="32"/>
+                <w:lang w:val="it-IT"/>
               </w:rPr>
               <w:t>.</w:t>
             </w:r>
@@ -1264,6 +1294,7 @@
                 <w:rFonts w:cs="ar"/>
                 <w:color w:val="000000"/>
                 <w:szCs w:val="36"/>
+                <w:lang w:val="it-IT"/>
               </w:rPr>
               <w:t>3</w:t>
             </w:r>
@@ -1273,6 +1304,7 @@
                 <w:color w:val="000000"/>
                 <w:sz w:val="32"/>
                 <w:szCs w:val="32"/>
+                <w:lang w:val="it-IT"/>
               </w:rPr>
               <w:t>(</w:t>
             </w:r>
@@ -1281,6 +1313,7 @@
                 <w:rFonts w:cs="ar"/>
                 <w:color w:val="000000"/>
                 <w:szCs w:val="36"/>
+                <w:lang w:val="it-IT"/>
               </w:rPr>
               <w:t>38</w:t>
             </w:r>
@@ -1290,6 +1323,7 @@
                 <w:color w:val="000000"/>
                 <w:sz w:val="32"/>
                 <w:szCs w:val="32"/>
+                <w:lang w:val="it-IT"/>
               </w:rPr>
               <w:t>)- Bm</w:t>
             </w:r>
@@ -1300,6 +1334,7 @@
                 <w:sz w:val="32"/>
                 <w:szCs w:val="32"/>
                 <w:highlight w:val="yellow"/>
+                <w:lang w:val="it-IT"/>
               </w:rPr>
               <w:t>—gî</w:t>
             </w:r>
@@ -1310,15 +1345,17 @@
                 <w:sz w:val="26"/>
                 <w:szCs w:val="32"/>
                 <w:highlight w:val="yellow"/>
-              </w:rPr>
-              <w:t>–</w:t>
-            </w:r>
-            <w:r>
-              <w:rPr>
-                <w:rFonts w:ascii="BRH Malayalam Extra" w:hAnsi="BRH Malayalam Extra" w:cs="BRH Malayalam Extra"/>
-                <w:color w:val="000000"/>
-                <w:sz w:val="32"/>
-                <w:szCs w:val="32"/>
+                <w:lang w:val="it-IT"/>
+              </w:rPr>
+              <w:t>–</w:t>
+            </w:r>
+            <w:r>
+              <w:rPr>
+                <w:rFonts w:ascii="BRH Malayalam Extra" w:hAnsi="BRH Malayalam Extra" w:cs="BRH Malayalam Extra"/>
+                <w:color w:val="000000"/>
+                <w:sz w:val="32"/>
+                <w:szCs w:val="32"/>
+                <w:lang w:val="it-IT"/>
               </w:rPr>
               <w:t>sõ | d |</w:t>
             </w:r>
@@ -1335,6 +1372,7 @@
                 <w:color w:val="000000"/>
                 <w:sz w:val="32"/>
                 <w:szCs w:val="32"/>
+                <w:lang w:val="it-IT"/>
               </w:rPr>
             </w:pPr>
             <w:r>
@@ -1343,6 +1381,7 @@
                 <w:color w:val="000000"/>
                 <w:sz w:val="32"/>
                 <w:szCs w:val="32"/>
+                <w:lang w:val="it-IT"/>
               </w:rPr>
               <w:t>Bm—</w:t>
             </w:r>
@@ -1353,6 +1392,7 @@
                 <w:sz w:val="32"/>
                 <w:szCs w:val="32"/>
                 <w:highlight w:val="yellow"/>
+                <w:lang w:val="it-IT"/>
               </w:rPr>
               <w:t>gî</w:t>
             </w:r>
@@ -1363,6 +1403,7 @@
                 <w:sz w:val="26"/>
                 <w:szCs w:val="32"/>
                 <w:highlight w:val="yellow"/>
+                <w:lang w:val="it-IT"/>
               </w:rPr>
               <w:t>–</w:t>
             </w:r>
@@ -1373,6 +1414,7 @@
                 <w:sz w:val="32"/>
                 <w:szCs w:val="32"/>
                 <w:highlight w:val="yellow"/>
+                <w:lang w:val="it-IT"/>
               </w:rPr>
               <w:t>sõ</w:t>
             </w:r>
@@ -1382,6 +1424,7 @@
                 <w:color w:val="000000"/>
                 <w:sz w:val="32"/>
                 <w:szCs w:val="32"/>
+                <w:lang w:val="it-IT"/>
               </w:rPr>
               <w:t xml:space="preserve"> d dxm—gî</w:t>
             </w:r>
@@ -1391,15 +1434,17 @@
                 <w:color w:val="000000"/>
                 <w:sz w:val="26"/>
                 <w:szCs w:val="32"/>
-              </w:rPr>
-              <w:t>–</w:t>
-            </w:r>
-            <w:r>
-              <w:rPr>
-                <w:rFonts w:ascii="BRH Malayalam Extra" w:hAnsi="BRH Malayalam Extra" w:cs="BRH Malayalam Extra"/>
-                <w:color w:val="000000"/>
-                <w:sz w:val="32"/>
-                <w:szCs w:val="32"/>
+                <w:lang w:val="it-IT"/>
+              </w:rPr>
+              <w:t>–</w:t>
+            </w:r>
+            <w:r>
+              <w:rPr>
+                <w:rFonts w:ascii="BRH Malayalam Extra" w:hAnsi="BRH Malayalam Extra" w:cs="BRH Malayalam Extra"/>
+                <w:color w:val="000000"/>
+                <w:sz w:val="32"/>
+                <w:szCs w:val="32"/>
+                <w:lang w:val="it-IT"/>
               </w:rPr>
               <w:t>sõx m—</w:t>
             </w:r>
@@ -1410,6 +1455,7 @@
                 <w:sz w:val="32"/>
                 <w:szCs w:val="32"/>
                 <w:highlight w:val="yellow"/>
+                <w:lang w:val="it-IT"/>
               </w:rPr>
               <w:t>gî</w:t>
             </w:r>
@@ -1420,6 +1466,7 @@
                 <w:sz w:val="26"/>
                 <w:szCs w:val="32"/>
                 <w:highlight w:val="yellow"/>
+                <w:lang w:val="it-IT"/>
               </w:rPr>
               <w:t>–</w:t>
             </w:r>
@@ -1430,6 +1477,7 @@
                 <w:sz w:val="32"/>
                 <w:szCs w:val="32"/>
                 <w:highlight w:val="yellow"/>
+                <w:lang w:val="it-IT"/>
               </w:rPr>
               <w:t>sõ</w:t>
             </w:r>
@@ -1439,6 +1487,7 @@
                 <w:color w:val="000000"/>
                 <w:sz w:val="32"/>
                 <w:szCs w:val="32"/>
+                <w:lang w:val="it-IT"/>
               </w:rPr>
               <w:t xml:space="preserve"> d | </w:t>
             </w:r>
@@ -1455,6 +1504,7 @@
                 <w:color w:val="000000"/>
                 <w:sz w:val="32"/>
                 <w:szCs w:val="32"/>
+                <w:lang w:val="it-IT"/>
               </w:rPr>
             </w:pPr>
             <w:r>
@@ -1462,6 +1512,7 @@
                 <w:rFonts w:cs="ar"/>
                 <w:color w:val="000000"/>
                 <w:szCs w:val="36"/>
+                <w:lang w:val="it-IT"/>
               </w:rPr>
               <w:t>46</w:t>
             </w:r>
@@ -1471,6 +1522,7 @@
                 <w:color w:val="000000"/>
                 <w:sz w:val="32"/>
                 <w:szCs w:val="32"/>
+                <w:lang w:val="it-IT"/>
               </w:rPr>
               <w:t>)</w:t>
             </w:r>
@@ -1480,6 +1532,7 @@
                 <w:color w:val="000000"/>
                 <w:sz w:val="32"/>
                 <w:szCs w:val="32"/>
+                <w:lang w:val="it-IT"/>
               </w:rPr>
               <w:tab/>
             </w:r>
@@ -1488,6 +1541,7 @@
                 <w:rFonts w:cs="ar"/>
                 <w:color w:val="000000"/>
                 <w:szCs w:val="36"/>
+                <w:lang w:val="it-IT"/>
               </w:rPr>
               <w:t>3</w:t>
             </w:r>
@@ -1497,6 +1551,7 @@
                 <w:color w:val="000000"/>
                 <w:sz w:val="32"/>
                 <w:szCs w:val="32"/>
+                <w:lang w:val="it-IT"/>
               </w:rPr>
               <w:t>.</w:t>
             </w:r>
@@ -1505,6 +1560,7 @@
                 <w:rFonts w:cs="ar"/>
                 <w:color w:val="000000"/>
                 <w:szCs w:val="36"/>
+                <w:lang w:val="it-IT"/>
               </w:rPr>
               <w:t>4</w:t>
             </w:r>
@@ -1514,6 +1570,7 @@
                 <w:color w:val="000000"/>
                 <w:sz w:val="32"/>
                 <w:szCs w:val="32"/>
+                <w:lang w:val="it-IT"/>
               </w:rPr>
               <w:t>.</w:t>
             </w:r>
@@ -1522,6 +1579,7 @@
                 <w:rFonts w:cs="ar"/>
                 <w:color w:val="000000"/>
                 <w:szCs w:val="36"/>
+                <w:lang w:val="it-IT"/>
               </w:rPr>
               <w:t>1</w:t>
             </w:r>
@@ -1531,6 +1589,7 @@
                 <w:color w:val="000000"/>
                 <w:sz w:val="32"/>
                 <w:szCs w:val="32"/>
+                <w:lang w:val="it-IT"/>
               </w:rPr>
               <w:t>.</w:t>
             </w:r>
@@ -1539,6 +1598,7 @@
                 <w:rFonts w:cs="ar"/>
                 <w:color w:val="000000"/>
                 <w:szCs w:val="36"/>
+                <w:lang w:val="it-IT"/>
               </w:rPr>
               <w:t>3</w:t>
             </w:r>
@@ -1548,6 +1608,7 @@
                 <w:color w:val="000000"/>
                 <w:sz w:val="32"/>
                 <w:szCs w:val="32"/>
+                <w:lang w:val="it-IT"/>
               </w:rPr>
               <w:t>(</w:t>
             </w:r>
@@ -1556,6 +1617,7 @@
                 <w:rFonts w:cs="ar"/>
                 <w:color w:val="000000"/>
                 <w:szCs w:val="36"/>
+                <w:lang w:val="it-IT"/>
               </w:rPr>
               <w:t>38</w:t>
             </w:r>
@@ -1565,6 +1627,7 @@
                 <w:color w:val="000000"/>
                 <w:sz w:val="32"/>
                 <w:szCs w:val="32"/>
+                <w:lang w:val="it-IT"/>
               </w:rPr>
               <w:t>)- Bm—</w:t>
             </w:r>
@@ -1575,6 +1638,7 @@
                 <w:sz w:val="32"/>
                 <w:szCs w:val="32"/>
                 <w:highlight w:val="yellow"/>
+                <w:lang w:val="it-IT"/>
               </w:rPr>
               <w:t>g</w:t>
             </w:r>
@@ -1584,6 +1648,7 @@
                 <w:color w:val="000000"/>
                 <w:sz w:val="32"/>
                 <w:szCs w:val="32"/>
+                <w:lang w:val="it-IT"/>
               </w:rPr>
               <w:t>î</w:t>
             </w:r>
@@ -1593,15 +1658,17 @@
                 <w:color w:val="000000"/>
                 <w:sz w:val="26"/>
                 <w:szCs w:val="32"/>
-              </w:rPr>
-              <w:t>–</w:t>
-            </w:r>
-            <w:r>
-              <w:rPr>
-                <w:rFonts w:ascii="BRH Malayalam Extra" w:hAnsi="BRH Malayalam Extra" w:cs="BRH Malayalam Extra"/>
-                <w:color w:val="000000"/>
-                <w:sz w:val="32"/>
-                <w:szCs w:val="32"/>
+                <w:lang w:val="it-IT"/>
+              </w:rPr>
+              <w:t>–</w:t>
+            </w:r>
+            <w:r>
+              <w:rPr>
+                <w:rFonts w:ascii="BRH Malayalam Extra" w:hAnsi="BRH Malayalam Extra" w:cs="BRH Malayalam Extra"/>
+                <w:color w:val="000000"/>
+                <w:sz w:val="32"/>
+                <w:szCs w:val="32"/>
+                <w:lang w:val="it-IT"/>
               </w:rPr>
               <w:t>sõ |</w:t>
             </w:r>
@@ -1616,6 +1683,7 @@
               <w:rPr>
                 <w:rFonts w:cs="BRH Malayalam Extra"/>
                 <w:szCs w:val="40"/>
+                <w:lang w:val="it-IT"/>
               </w:rPr>
             </w:pPr>
             <w:r>
@@ -1624,6 +1692,7 @@
                 <w:color w:val="000000"/>
                 <w:sz w:val="32"/>
                 <w:szCs w:val="32"/>
+                <w:lang w:val="it-IT"/>
               </w:rPr>
               <w:t>Bm—gî</w:t>
             </w:r>
@@ -1633,15 +1702,17 @@
                 <w:color w:val="000000"/>
                 <w:sz w:val="26"/>
                 <w:szCs w:val="32"/>
-              </w:rPr>
-              <w:t>–</w:t>
-            </w:r>
-            <w:r>
-              <w:rPr>
-                <w:rFonts w:ascii="BRH Malayalam Extra" w:hAnsi="BRH Malayalam Extra" w:cs="BRH Malayalam Extra"/>
-                <w:color w:val="000000"/>
-                <w:sz w:val="32"/>
-                <w:szCs w:val="32"/>
+                <w:lang w:val="it-IT"/>
+              </w:rPr>
+              <w:t>–</w:t>
+            </w:r>
+            <w:r>
+              <w:rPr>
+                <w:rFonts w:ascii="BRH Malayalam Extra" w:hAnsi="BRH Malayalam Extra" w:cs="BRH Malayalam Extra"/>
+                <w:color w:val="000000"/>
+                <w:sz w:val="32"/>
+                <w:szCs w:val="32"/>
+                <w:lang w:val="it-IT"/>
               </w:rPr>
               <w:t>¥sõZõx - m</w:t>
             </w:r>
@@ -1651,15 +1722,17 @@
                 <w:color w:val="000000"/>
                 <w:sz w:val="26"/>
                 <w:szCs w:val="32"/>
-              </w:rPr>
-              <w:t>–</w:t>
-            </w:r>
-            <w:r>
-              <w:rPr>
-                <w:rFonts w:ascii="BRH Malayalam Extra" w:hAnsi="BRH Malayalam Extra" w:cs="BRH Malayalam Extra"/>
-                <w:color w:val="000000"/>
-                <w:sz w:val="32"/>
-                <w:szCs w:val="32"/>
+                <w:lang w:val="it-IT"/>
+              </w:rPr>
+              <w:t>–</w:t>
+            </w:r>
+            <w:r>
+              <w:rPr>
+                <w:rFonts w:ascii="BRH Malayalam Extra" w:hAnsi="BRH Malayalam Extra" w:cs="BRH Malayalam Extra"/>
+                <w:color w:val="000000"/>
+                <w:sz w:val="32"/>
+                <w:szCs w:val="32"/>
+                <w:lang w:val="it-IT"/>
               </w:rPr>
               <w:t>gî</w:t>
             </w:r>
@@ -1669,15 +1742,17 @@
                 <w:color w:val="000000"/>
                 <w:sz w:val="26"/>
                 <w:szCs w:val="32"/>
-              </w:rPr>
-              <w:t>–</w:t>
-            </w:r>
-            <w:r>
-              <w:rPr>
-                <w:rFonts w:ascii="BRH Malayalam Extra" w:hAnsi="BRH Malayalam Extra" w:cs="BRH Malayalam Extra"/>
-                <w:color w:val="000000"/>
-                <w:sz w:val="32"/>
-                <w:szCs w:val="32"/>
+                <w:lang w:val="it-IT"/>
+              </w:rPr>
+              <w:t>–</w:t>
+            </w:r>
+            <w:r>
+              <w:rPr>
+                <w:rFonts w:ascii="BRH Malayalam Extra" w:hAnsi="BRH Malayalam Extra" w:cs="BRH Malayalam Extra"/>
+                <w:color w:val="000000"/>
+                <w:sz w:val="32"/>
+                <w:szCs w:val="32"/>
+                <w:lang w:val="it-IT"/>
               </w:rPr>
               <w:t>sõ</w:t>
             </w:r>
@@ -1687,15 +1762,17 @@
                 <w:color w:val="000000"/>
                 <w:sz w:val="26"/>
                 <w:szCs w:val="32"/>
-              </w:rPr>
-              <w:t>–</w:t>
-            </w:r>
-            <w:r>
-              <w:rPr>
-                <w:rFonts w:ascii="BRH Malayalam Extra" w:hAnsi="BRH Malayalam Extra" w:cs="BRH Malayalam Extra"/>
-                <w:color w:val="000000"/>
-                <w:sz w:val="32"/>
-                <w:szCs w:val="32"/>
+                <w:lang w:val="it-IT"/>
+              </w:rPr>
+              <w:t>–</w:t>
+            </w:r>
+            <w:r>
+              <w:rPr>
+                <w:rFonts w:ascii="BRH Malayalam Extra" w:hAnsi="BRH Malayalam Extra" w:cs="BRH Malayalam Extra"/>
+                <w:color w:val="000000"/>
+                <w:sz w:val="32"/>
+                <w:szCs w:val="32"/>
+                <w:lang w:val="it-IT"/>
               </w:rPr>
               <w:t xml:space="preserve"> | </w:t>
             </w:r>
@@ -1723,6 +1800,7 @@
                 <w:color w:val="000000"/>
                 <w:sz w:val="32"/>
                 <w:szCs w:val="32"/>
+                <w:lang w:val="it-IT"/>
               </w:rPr>
             </w:pPr>
             <w:r>
@@ -1730,6 +1808,7 @@
                 <w:rFonts w:cs="ar"/>
                 <w:color w:val="000000"/>
                 <w:szCs w:val="36"/>
+                <w:lang w:val="it-IT"/>
               </w:rPr>
               <w:t>44</w:t>
             </w:r>
@@ -1739,6 +1818,7 @@
                 <w:color w:val="000000"/>
                 <w:sz w:val="32"/>
                 <w:szCs w:val="32"/>
+                <w:lang w:val="it-IT"/>
               </w:rPr>
               <w:t>)</w:t>
             </w:r>
@@ -1748,6 +1828,7 @@
                 <w:color w:val="000000"/>
                 <w:sz w:val="32"/>
                 <w:szCs w:val="32"/>
+                <w:lang w:val="it-IT"/>
               </w:rPr>
               <w:tab/>
             </w:r>
@@ -1756,6 +1837,7 @@
                 <w:rFonts w:cs="ar"/>
                 <w:color w:val="000000"/>
                 <w:szCs w:val="36"/>
+                <w:lang w:val="it-IT"/>
               </w:rPr>
               <w:t>3</w:t>
             </w:r>
@@ -1765,6 +1847,7 @@
                 <w:color w:val="000000"/>
                 <w:sz w:val="32"/>
                 <w:szCs w:val="32"/>
+                <w:lang w:val="it-IT"/>
               </w:rPr>
               <w:t>.</w:t>
             </w:r>
@@ -1773,6 +1856,7 @@
                 <w:rFonts w:cs="ar"/>
                 <w:color w:val="000000"/>
                 <w:szCs w:val="36"/>
+                <w:lang w:val="it-IT"/>
               </w:rPr>
               <w:t>4</w:t>
             </w:r>
@@ -1782,6 +1866,7 @@
                 <w:color w:val="000000"/>
                 <w:sz w:val="32"/>
                 <w:szCs w:val="32"/>
+                <w:lang w:val="it-IT"/>
               </w:rPr>
               <w:t>.</w:t>
             </w:r>
@@ -1790,6 +1875,7 @@
                 <w:rFonts w:cs="ar"/>
                 <w:color w:val="000000"/>
                 <w:szCs w:val="36"/>
+                <w:lang w:val="it-IT"/>
               </w:rPr>
               <w:t>1</w:t>
             </w:r>
@@ -1799,6 +1885,7 @@
                 <w:color w:val="000000"/>
                 <w:sz w:val="32"/>
                 <w:szCs w:val="32"/>
+                <w:lang w:val="it-IT"/>
               </w:rPr>
               <w:t>.</w:t>
             </w:r>
@@ -1807,6 +1894,7 @@
                 <w:rFonts w:cs="ar"/>
                 <w:color w:val="000000"/>
                 <w:szCs w:val="36"/>
+                <w:lang w:val="it-IT"/>
               </w:rPr>
               <w:t>3</w:t>
             </w:r>
@@ -1816,6 +1904,7 @@
                 <w:color w:val="000000"/>
                 <w:sz w:val="32"/>
                 <w:szCs w:val="32"/>
+                <w:lang w:val="it-IT"/>
               </w:rPr>
               <w:t>(</w:t>
             </w:r>
@@ -1824,6 +1913,7 @@
                 <w:rFonts w:cs="ar"/>
                 <w:color w:val="000000"/>
                 <w:szCs w:val="36"/>
+                <w:lang w:val="it-IT"/>
               </w:rPr>
               <w:t>37</w:t>
             </w:r>
@@ -1833,6 +1923,7 @@
                 <w:color w:val="000000"/>
                 <w:sz w:val="32"/>
                 <w:szCs w:val="32"/>
+                <w:lang w:val="it-IT"/>
               </w:rPr>
               <w:t>)- e</w:t>
             </w:r>
@@ -1842,15 +1933,17 @@
                 <w:color w:val="000000"/>
                 <w:sz w:val="26"/>
                 <w:szCs w:val="32"/>
-              </w:rPr>
-              <w:t>–</w:t>
-            </w:r>
-            <w:r>
-              <w:rPr>
-                <w:rFonts w:ascii="BRH Malayalam Extra" w:hAnsi="BRH Malayalam Extra" w:cs="BRH Malayalam Extra"/>
-                <w:color w:val="000000"/>
-                <w:sz w:val="32"/>
-                <w:szCs w:val="32"/>
+                <w:lang w:val="it-IT"/>
+              </w:rPr>
+              <w:t>–</w:t>
+            </w:r>
+            <w:r>
+              <w:rPr>
+                <w:rFonts w:ascii="BRH Malayalam Extra" w:hAnsi="BRH Malayalam Extra" w:cs="BRH Malayalam Extra"/>
+                <w:color w:val="000000"/>
+                <w:sz w:val="32"/>
+                <w:szCs w:val="32"/>
+                <w:lang w:val="it-IT"/>
               </w:rPr>
               <w:t>¥qxJ | Bm—</w:t>
             </w:r>
@@ -1861,6 +1954,7 @@
                 <w:sz w:val="32"/>
                 <w:szCs w:val="32"/>
                 <w:highlight w:val="green"/>
+                <w:lang w:val="it-IT"/>
               </w:rPr>
               <w:t>g</w:t>
             </w:r>
@@ -1870,6 +1964,7 @@
                 <w:color w:val="000000"/>
                 <w:sz w:val="32"/>
                 <w:szCs w:val="32"/>
+                <w:lang w:val="it-IT"/>
               </w:rPr>
               <w:t>îsõ |</w:t>
             </w:r>
@@ -1886,6 +1981,7 @@
                 <w:color w:val="000000"/>
                 <w:sz w:val="32"/>
                 <w:szCs w:val="32"/>
+                <w:lang w:val="it-IT"/>
               </w:rPr>
             </w:pPr>
             <w:r>
@@ -1894,6 +1990,7 @@
                 <w:color w:val="000000"/>
                 <w:sz w:val="32"/>
                 <w:szCs w:val="32"/>
+                <w:lang w:val="it-IT"/>
               </w:rPr>
               <w:t>e</w:t>
             </w:r>
@@ -1903,15 +2000,17 @@
                 <w:color w:val="000000"/>
                 <w:sz w:val="26"/>
                 <w:szCs w:val="32"/>
-              </w:rPr>
-              <w:t>–</w:t>
-            </w:r>
-            <w:r>
-              <w:rPr>
-                <w:rFonts w:ascii="BRH Malayalam Extra" w:hAnsi="BRH Malayalam Extra" w:cs="BRH Malayalam Extra"/>
-                <w:color w:val="000000"/>
-                <w:sz w:val="32"/>
-                <w:szCs w:val="32"/>
+                <w:lang w:val="it-IT"/>
+              </w:rPr>
+              <w:t>–</w:t>
+            </w:r>
+            <w:r>
+              <w:rPr>
+                <w:rFonts w:ascii="BRH Malayalam Extra" w:hAnsi="BRH Malayalam Extra" w:cs="BRH Malayalam Extra"/>
+                <w:color w:val="000000"/>
+                <w:sz w:val="32"/>
+                <w:szCs w:val="32"/>
+                <w:lang w:val="it-IT"/>
               </w:rPr>
               <w:t>¥qx kxm—gî</w:t>
             </w:r>
@@ -1921,15 +2020,17 @@
                 <w:color w:val="000000"/>
                 <w:sz w:val="26"/>
                 <w:szCs w:val="32"/>
-              </w:rPr>
-              <w:t>–</w:t>
-            </w:r>
-            <w:r>
-              <w:rPr>
-                <w:rFonts w:ascii="BRH Malayalam Extra" w:hAnsi="BRH Malayalam Extra" w:cs="BRH Malayalam Extra"/>
-                <w:color w:val="000000"/>
-                <w:sz w:val="32"/>
-                <w:szCs w:val="32"/>
+                <w:lang w:val="it-IT"/>
+              </w:rPr>
+              <w:t>–</w:t>
+            </w:r>
+            <w:r>
+              <w:rPr>
+                <w:rFonts w:ascii="BRH Malayalam Extra" w:hAnsi="BRH Malayalam Extra" w:cs="BRH Malayalam Extra"/>
+                <w:color w:val="000000"/>
+                <w:sz w:val="32"/>
+                <w:szCs w:val="32"/>
+                <w:lang w:val="it-IT"/>
               </w:rPr>
               <w:t>sõx m—</w:t>
             </w:r>
@@ -1940,6 +2041,7 @@
                 <w:sz w:val="32"/>
                 <w:szCs w:val="32"/>
                 <w:highlight w:val="green"/>
+                <w:lang w:val="it-IT"/>
               </w:rPr>
               <w:t>g</w:t>
             </w:r>
@@ -1950,6 +2052,7 @@
                 <w:sz w:val="32"/>
                 <w:szCs w:val="32"/>
                 <w:highlight w:val="yellow"/>
+                <w:lang w:val="it-IT"/>
               </w:rPr>
               <w:t>î</w:t>
             </w:r>
@@ -1959,33 +2062,27 @@
                 <w:color w:val="000000"/>
                 <w:sz w:val="32"/>
                 <w:szCs w:val="32"/>
-              </w:rPr>
-              <w:t>sõ</w:t>
-            </w:r>
-            <w:r>
-              <w:rPr>
-                <w:rFonts w:ascii="BRH Malayalam Extra" w:hAnsi="BRH Malayalam Extra" w:cs="BRH Malayalam Extra"/>
-                <w:color w:val="000000"/>
-                <w:sz w:val="32"/>
-                <w:szCs w:val="32"/>
-              </w:rPr>
-              <w:t xml:space="preserve"> e</w:t>
-            </w:r>
-            <w:r>
-              <w:rPr>
-                <w:rFonts w:ascii="BRH Malayalam Extra" w:hAnsi="BRH Malayalam Extra" w:cs="BRH Malayalam Extra"/>
-                <w:color w:val="000000"/>
-                <w:sz w:val="26"/>
-                <w:szCs w:val="32"/>
-              </w:rPr>
-              <w:t>–</w:t>
-            </w:r>
-            <w:r>
-              <w:rPr>
-                <w:rFonts w:ascii="BRH Malayalam Extra" w:hAnsi="BRH Malayalam Extra" w:cs="BRH Malayalam Extra"/>
-                <w:color w:val="000000"/>
-                <w:sz w:val="32"/>
-                <w:szCs w:val="32"/>
+                <w:lang w:val="it-IT"/>
+              </w:rPr>
+              <w:t>sõ e</w:t>
+            </w:r>
+            <w:r>
+              <w:rPr>
+                <w:rFonts w:ascii="BRH Malayalam Extra" w:hAnsi="BRH Malayalam Extra" w:cs="BRH Malayalam Extra"/>
+                <w:color w:val="000000"/>
+                <w:sz w:val="26"/>
+                <w:szCs w:val="32"/>
+                <w:lang w:val="it-IT"/>
+              </w:rPr>
+              <w:t>–</w:t>
+            </w:r>
+            <w:r>
+              <w:rPr>
+                <w:rFonts w:ascii="BRH Malayalam Extra" w:hAnsi="BRH Malayalam Extra" w:cs="BRH Malayalam Extra"/>
+                <w:color w:val="000000"/>
+                <w:sz w:val="32"/>
+                <w:szCs w:val="32"/>
+                <w:lang w:val="it-IT"/>
               </w:rPr>
               <w:t>¥qxJ e</w:t>
             </w:r>
@@ -1995,15 +2092,17 @@
                 <w:color w:val="000000"/>
                 <w:sz w:val="26"/>
                 <w:szCs w:val="32"/>
-              </w:rPr>
-              <w:t>–</w:t>
-            </w:r>
-            <w:r>
-              <w:rPr>
-                <w:rFonts w:ascii="BRH Malayalam Extra" w:hAnsi="BRH Malayalam Extra" w:cs="BRH Malayalam Extra"/>
-                <w:color w:val="000000"/>
-                <w:sz w:val="32"/>
-                <w:szCs w:val="32"/>
+                <w:lang w:val="it-IT"/>
+              </w:rPr>
+              <w:t>–</w:t>
+            </w:r>
+            <w:r>
+              <w:rPr>
+                <w:rFonts w:ascii="BRH Malayalam Extra" w:hAnsi="BRH Malayalam Extra" w:cs="BRH Malayalam Extra"/>
+                <w:color w:val="000000"/>
+                <w:sz w:val="32"/>
+                <w:szCs w:val="32"/>
+                <w:lang w:val="it-IT"/>
               </w:rPr>
               <w:t xml:space="preserve">¥qx </w:t>
             </w:r>
@@ -2020,6 +2119,7 @@
                 <w:color w:val="000000"/>
                 <w:sz w:val="32"/>
                 <w:szCs w:val="32"/>
+                <w:lang w:val="it-IT"/>
               </w:rPr>
             </w:pPr>
             <w:r>
@@ -2028,6 +2128,7 @@
                 <w:color w:val="000000"/>
                 <w:sz w:val="32"/>
                 <w:szCs w:val="32"/>
+                <w:lang w:val="it-IT"/>
               </w:rPr>
               <w:t>kxm—</w:t>
             </w:r>
@@ -2038,6 +2139,7 @@
                 <w:sz w:val="32"/>
                 <w:szCs w:val="32"/>
                 <w:highlight w:val="green"/>
+                <w:lang w:val="it-IT"/>
               </w:rPr>
               <w:t>g</w:t>
             </w:r>
@@ -2047,6 +2149,7 @@
                 <w:color w:val="000000"/>
                 <w:sz w:val="32"/>
                 <w:szCs w:val="32"/>
+                <w:lang w:val="it-IT"/>
               </w:rPr>
               <w:t xml:space="preserve">îsõ | </w:t>
             </w:r>
@@ -2063,6 +2166,7 @@
                 <w:color w:val="000000"/>
                 <w:sz w:val="32"/>
                 <w:szCs w:val="32"/>
+                <w:lang w:val="it-IT"/>
               </w:rPr>
             </w:pPr>
             <w:r>
@@ -2070,6 +2174,7 @@
                 <w:rFonts w:cs="ar"/>
                 <w:color w:val="000000"/>
                 <w:szCs w:val="36"/>
+                <w:lang w:val="it-IT"/>
               </w:rPr>
               <w:t>45</w:t>
             </w:r>
@@ -2079,6 +2184,7 @@
                 <w:color w:val="000000"/>
                 <w:sz w:val="32"/>
                 <w:szCs w:val="32"/>
+                <w:lang w:val="it-IT"/>
               </w:rPr>
               <w:t>)</w:t>
             </w:r>
@@ -2088,6 +2194,7 @@
                 <w:color w:val="000000"/>
                 <w:sz w:val="32"/>
                 <w:szCs w:val="32"/>
+                <w:lang w:val="it-IT"/>
               </w:rPr>
               <w:tab/>
             </w:r>
@@ -2096,6 +2203,7 @@
                 <w:rFonts w:cs="ar"/>
                 <w:color w:val="000000"/>
                 <w:szCs w:val="36"/>
+                <w:lang w:val="it-IT"/>
               </w:rPr>
               <w:t>3</w:t>
             </w:r>
@@ -2105,6 +2213,7 @@
                 <w:color w:val="000000"/>
                 <w:sz w:val="32"/>
                 <w:szCs w:val="32"/>
+                <w:lang w:val="it-IT"/>
               </w:rPr>
               <w:t>.</w:t>
             </w:r>
@@ -2113,6 +2222,7 @@
                 <w:rFonts w:cs="ar"/>
                 <w:color w:val="000000"/>
                 <w:szCs w:val="36"/>
+                <w:lang w:val="it-IT"/>
               </w:rPr>
               <w:t>4</w:t>
             </w:r>
@@ -2122,6 +2232,7 @@
                 <w:color w:val="000000"/>
                 <w:sz w:val="32"/>
                 <w:szCs w:val="32"/>
+                <w:lang w:val="it-IT"/>
               </w:rPr>
               <w:t>.</w:t>
             </w:r>
@@ -2130,6 +2241,7 @@
                 <w:rFonts w:cs="ar"/>
                 <w:color w:val="000000"/>
                 <w:szCs w:val="36"/>
+                <w:lang w:val="it-IT"/>
               </w:rPr>
               <w:t>1</w:t>
             </w:r>
@@ -2139,6 +2251,7 @@
                 <w:color w:val="000000"/>
                 <w:sz w:val="32"/>
                 <w:szCs w:val="32"/>
+                <w:lang w:val="it-IT"/>
               </w:rPr>
               <w:t>.</w:t>
             </w:r>
@@ -2147,6 +2260,7 @@
                 <w:rFonts w:cs="ar"/>
                 <w:color w:val="000000"/>
                 <w:szCs w:val="36"/>
+                <w:lang w:val="it-IT"/>
               </w:rPr>
               <w:t>3</w:t>
             </w:r>
@@ -2156,6 +2270,7 @@
                 <w:color w:val="000000"/>
                 <w:sz w:val="32"/>
                 <w:szCs w:val="32"/>
+                <w:lang w:val="it-IT"/>
               </w:rPr>
               <w:t>(</w:t>
             </w:r>
@@ -2164,6 +2279,7 @@
                 <w:rFonts w:cs="ar"/>
                 <w:color w:val="000000"/>
                 <w:szCs w:val="36"/>
+                <w:lang w:val="it-IT"/>
               </w:rPr>
               <w:t>38</w:t>
             </w:r>
@@ -2173,6 +2289,7 @@
                 <w:color w:val="000000"/>
                 <w:sz w:val="32"/>
                 <w:szCs w:val="32"/>
+                <w:lang w:val="it-IT"/>
               </w:rPr>
               <w:t>)- Bm</w:t>
             </w:r>
@@ -2183,6 +2300,7 @@
                 <w:sz w:val="32"/>
                 <w:szCs w:val="32"/>
                 <w:highlight w:val="yellow"/>
+                <w:lang w:val="it-IT"/>
               </w:rPr>
               <w:t>—</w:t>
             </w:r>
@@ -2193,6 +2311,7 @@
                 <w:sz w:val="32"/>
                 <w:szCs w:val="32"/>
                 <w:highlight w:val="green"/>
+                <w:lang w:val="it-IT"/>
               </w:rPr>
               <w:t>g</w:t>
             </w:r>
@@ -2203,6 +2322,7 @@
                 <w:sz w:val="32"/>
                 <w:szCs w:val="32"/>
                 <w:highlight w:val="yellow"/>
+                <w:lang w:val="it-IT"/>
               </w:rPr>
               <w:t>î</w:t>
             </w:r>
@@ -2212,6 +2332,7 @@
                 <w:color w:val="000000"/>
                 <w:sz w:val="32"/>
                 <w:szCs w:val="32"/>
+                <w:lang w:val="it-IT"/>
               </w:rPr>
               <w:t>sõ | d |</w:t>
             </w:r>
@@ -2228,6 +2349,7 @@
                 <w:color w:val="000000"/>
                 <w:sz w:val="32"/>
                 <w:szCs w:val="32"/>
+                <w:lang w:val="it-IT"/>
               </w:rPr>
             </w:pPr>
             <w:r>
@@ -2236,6 +2358,7 @@
                 <w:color w:val="000000"/>
                 <w:sz w:val="32"/>
                 <w:szCs w:val="32"/>
+                <w:lang w:val="it-IT"/>
               </w:rPr>
               <w:t>Bm</w:t>
             </w:r>
@@ -2246,6 +2369,7 @@
                 <w:sz w:val="32"/>
                 <w:szCs w:val="32"/>
                 <w:highlight w:val="green"/>
+                <w:lang w:val="it-IT"/>
               </w:rPr>
               <w:t>—gîsõ</w:t>
             </w:r>
@@ -2256,15 +2380,17 @@
                 <w:sz w:val="26"/>
                 <w:szCs w:val="32"/>
                 <w:highlight w:val="yellow"/>
-              </w:rPr>
-              <w:t>–</w:t>
-            </w:r>
-            <w:r>
-              <w:rPr>
-                <w:rFonts w:ascii="BRH Malayalam Extra" w:hAnsi="BRH Malayalam Extra" w:cs="BRH Malayalam Extra"/>
-                <w:color w:val="000000"/>
-                <w:sz w:val="32"/>
-                <w:szCs w:val="32"/>
+                <w:lang w:val="it-IT"/>
+              </w:rPr>
+              <w:t>–</w:t>
+            </w:r>
+            <w:r>
+              <w:rPr>
+                <w:rFonts w:ascii="BRH Malayalam Extra" w:hAnsi="BRH Malayalam Extra" w:cs="BRH Malayalam Extra"/>
+                <w:color w:val="000000"/>
+                <w:sz w:val="32"/>
+                <w:szCs w:val="32"/>
+                <w:lang w:val="it-IT"/>
               </w:rPr>
               <w:t xml:space="preserve"> d dxm—gî</w:t>
             </w:r>
@@ -2274,15 +2400,17 @@
                 <w:color w:val="000000"/>
                 <w:sz w:val="26"/>
                 <w:szCs w:val="32"/>
-              </w:rPr>
-              <w:t>–</w:t>
-            </w:r>
-            <w:r>
-              <w:rPr>
-                <w:rFonts w:ascii="BRH Malayalam Extra" w:hAnsi="BRH Malayalam Extra" w:cs="BRH Malayalam Extra"/>
-                <w:color w:val="000000"/>
-                <w:sz w:val="32"/>
-                <w:szCs w:val="32"/>
+                <w:lang w:val="it-IT"/>
+              </w:rPr>
+              <w:t>–</w:t>
+            </w:r>
+            <w:r>
+              <w:rPr>
+                <w:rFonts w:ascii="BRH Malayalam Extra" w:hAnsi="BRH Malayalam Extra" w:cs="BRH Malayalam Extra"/>
+                <w:color w:val="000000"/>
+                <w:sz w:val="32"/>
+                <w:szCs w:val="32"/>
+                <w:lang w:val="it-IT"/>
               </w:rPr>
               <w:t>sõx m—</w:t>
             </w:r>
@@ -2293,6 +2421,7 @@
                 <w:sz w:val="32"/>
                 <w:szCs w:val="32"/>
                 <w:highlight w:val="green"/>
+                <w:lang w:val="it-IT"/>
               </w:rPr>
               <w:t>gîsõ</w:t>
             </w:r>
@@ -2303,15 +2432,17 @@
                 <w:sz w:val="26"/>
                 <w:szCs w:val="32"/>
                 <w:highlight w:val="yellow"/>
-              </w:rPr>
-              <w:t>–</w:t>
-            </w:r>
-            <w:r>
-              <w:rPr>
-                <w:rFonts w:ascii="BRH Malayalam Extra" w:hAnsi="BRH Malayalam Extra" w:cs="BRH Malayalam Extra"/>
-                <w:color w:val="000000"/>
-                <w:sz w:val="32"/>
-                <w:szCs w:val="32"/>
+                <w:lang w:val="it-IT"/>
+              </w:rPr>
+              <w:t>–</w:t>
+            </w:r>
+            <w:r>
+              <w:rPr>
+                <w:rFonts w:ascii="BRH Malayalam Extra" w:hAnsi="BRH Malayalam Extra" w:cs="BRH Malayalam Extra"/>
+                <w:color w:val="000000"/>
+                <w:sz w:val="32"/>
+                <w:szCs w:val="32"/>
+                <w:lang w:val="it-IT"/>
               </w:rPr>
               <w:t xml:space="preserve"> d | </w:t>
             </w:r>
@@ -2328,6 +2459,7 @@
                 <w:color w:val="000000"/>
                 <w:sz w:val="32"/>
                 <w:szCs w:val="32"/>
+                <w:lang w:val="it-IT"/>
               </w:rPr>
             </w:pPr>
             <w:r>
@@ -2335,6 +2467,7 @@
                 <w:rFonts w:cs="ar"/>
                 <w:color w:val="000000"/>
                 <w:szCs w:val="36"/>
+                <w:lang w:val="it-IT"/>
               </w:rPr>
               <w:t>46</w:t>
             </w:r>
@@ -2344,6 +2477,7 @@
                 <w:color w:val="000000"/>
                 <w:sz w:val="32"/>
                 <w:szCs w:val="32"/>
+                <w:lang w:val="it-IT"/>
               </w:rPr>
               <w:t>)</w:t>
             </w:r>
@@ -2353,6 +2487,7 @@
                 <w:color w:val="000000"/>
                 <w:sz w:val="32"/>
                 <w:szCs w:val="32"/>
+                <w:lang w:val="it-IT"/>
               </w:rPr>
               <w:tab/>
             </w:r>
@@ -2361,6 +2496,7 @@
                 <w:rFonts w:cs="ar"/>
                 <w:color w:val="000000"/>
                 <w:szCs w:val="36"/>
+                <w:lang w:val="it-IT"/>
               </w:rPr>
               <w:t>3</w:t>
             </w:r>
@@ -2370,6 +2506,7 @@
                 <w:color w:val="000000"/>
                 <w:sz w:val="32"/>
                 <w:szCs w:val="32"/>
+                <w:lang w:val="it-IT"/>
               </w:rPr>
               <w:t>.</w:t>
             </w:r>
@@ -2378,6 +2515,7 @@
                 <w:rFonts w:cs="ar"/>
                 <w:color w:val="000000"/>
                 <w:szCs w:val="36"/>
+                <w:lang w:val="it-IT"/>
               </w:rPr>
               <w:t>4</w:t>
             </w:r>
@@ -2387,6 +2525,7 @@
                 <w:color w:val="000000"/>
                 <w:sz w:val="32"/>
                 <w:szCs w:val="32"/>
+                <w:lang w:val="it-IT"/>
               </w:rPr>
               <w:t>.</w:t>
             </w:r>
@@ -2395,6 +2534,7 @@
                 <w:rFonts w:cs="ar"/>
                 <w:color w:val="000000"/>
                 <w:szCs w:val="36"/>
+                <w:lang w:val="it-IT"/>
               </w:rPr>
               <w:t>1</w:t>
             </w:r>
@@ -2404,6 +2544,7 @@
                 <w:color w:val="000000"/>
                 <w:sz w:val="32"/>
                 <w:szCs w:val="32"/>
+                <w:lang w:val="it-IT"/>
               </w:rPr>
               <w:t>.</w:t>
             </w:r>
@@ -2412,6 +2553,7 @@
                 <w:rFonts w:cs="ar"/>
                 <w:color w:val="000000"/>
                 <w:szCs w:val="36"/>
+                <w:lang w:val="it-IT"/>
               </w:rPr>
               <w:t>3</w:t>
             </w:r>
@@ -2421,6 +2563,7 @@
                 <w:color w:val="000000"/>
                 <w:sz w:val="32"/>
                 <w:szCs w:val="32"/>
+                <w:lang w:val="it-IT"/>
               </w:rPr>
               <w:t>(</w:t>
             </w:r>
@@ -2429,6 +2572,7 @@
                 <w:rFonts w:cs="ar"/>
                 <w:color w:val="000000"/>
                 <w:szCs w:val="36"/>
+                <w:lang w:val="it-IT"/>
               </w:rPr>
               <w:t>38</w:t>
             </w:r>
@@ -2438,6 +2582,7 @@
                 <w:color w:val="000000"/>
                 <w:sz w:val="32"/>
                 <w:szCs w:val="32"/>
+                <w:lang w:val="it-IT"/>
               </w:rPr>
               <w:t>)- Bm—</w:t>
             </w:r>
@@ -2448,6 +2593,7 @@
                 <w:sz w:val="32"/>
                 <w:szCs w:val="32"/>
                 <w:highlight w:val="green"/>
+                <w:lang w:val="it-IT"/>
               </w:rPr>
               <w:t>g</w:t>
             </w:r>
@@ -2457,6 +2603,7 @@
                 <w:color w:val="000000"/>
                 <w:sz w:val="32"/>
                 <w:szCs w:val="32"/>
+                <w:lang w:val="it-IT"/>
               </w:rPr>
               <w:t>îsõ |</w:t>
             </w:r>
@@ -2471,6 +2618,7 @@
               <w:rPr>
                 <w:rFonts w:cs="BRH Malayalam Extra"/>
                 <w:szCs w:val="40"/>
+                <w:lang w:val="it-IT"/>
               </w:rPr>
             </w:pPr>
             <w:r>
@@ -2479,6 +2627,7 @@
                 <w:color w:val="000000"/>
                 <w:sz w:val="32"/>
                 <w:szCs w:val="32"/>
+                <w:lang w:val="it-IT"/>
               </w:rPr>
               <w:t>Bm—gî</w:t>
             </w:r>
@@ -2488,15 +2637,17 @@
                 <w:color w:val="000000"/>
                 <w:sz w:val="26"/>
                 <w:szCs w:val="32"/>
-              </w:rPr>
-              <w:t>–</w:t>
-            </w:r>
-            <w:r>
-              <w:rPr>
-                <w:rFonts w:ascii="BRH Malayalam Extra" w:hAnsi="BRH Malayalam Extra" w:cs="BRH Malayalam Extra"/>
-                <w:color w:val="000000"/>
-                <w:sz w:val="32"/>
-                <w:szCs w:val="32"/>
+                <w:lang w:val="it-IT"/>
+              </w:rPr>
+              <w:t>–</w:t>
+            </w:r>
+            <w:r>
+              <w:rPr>
+                <w:rFonts w:ascii="BRH Malayalam Extra" w:hAnsi="BRH Malayalam Extra" w:cs="BRH Malayalam Extra"/>
+                <w:color w:val="000000"/>
+                <w:sz w:val="32"/>
+                <w:szCs w:val="32"/>
+                <w:lang w:val="it-IT"/>
               </w:rPr>
               <w:t>¥sõZõx - m</w:t>
             </w:r>
@@ -2506,15 +2657,17 @@
                 <w:color w:val="000000"/>
                 <w:sz w:val="26"/>
                 <w:szCs w:val="32"/>
-              </w:rPr>
-              <w:t>–</w:t>
-            </w:r>
-            <w:r>
-              <w:rPr>
-                <w:rFonts w:ascii="BRH Malayalam Extra" w:hAnsi="BRH Malayalam Extra" w:cs="BRH Malayalam Extra"/>
-                <w:color w:val="000000"/>
-                <w:sz w:val="32"/>
-                <w:szCs w:val="32"/>
+                <w:lang w:val="it-IT"/>
+              </w:rPr>
+              <w:t>–</w:t>
+            </w:r>
+            <w:r>
+              <w:rPr>
+                <w:rFonts w:ascii="BRH Malayalam Extra" w:hAnsi="BRH Malayalam Extra" w:cs="BRH Malayalam Extra"/>
+                <w:color w:val="000000"/>
+                <w:sz w:val="32"/>
+                <w:szCs w:val="32"/>
+                <w:lang w:val="it-IT"/>
               </w:rPr>
               <w:t>gî</w:t>
             </w:r>
@@ -2524,15 +2677,17 @@
                 <w:color w:val="000000"/>
                 <w:sz w:val="26"/>
                 <w:szCs w:val="32"/>
-              </w:rPr>
-              <w:t>–</w:t>
-            </w:r>
-            <w:r>
-              <w:rPr>
-                <w:rFonts w:ascii="BRH Malayalam Extra" w:hAnsi="BRH Malayalam Extra" w:cs="BRH Malayalam Extra"/>
-                <w:color w:val="000000"/>
-                <w:sz w:val="32"/>
-                <w:szCs w:val="32"/>
+                <w:lang w:val="it-IT"/>
+              </w:rPr>
+              <w:t>–</w:t>
+            </w:r>
+            <w:r>
+              <w:rPr>
+                <w:rFonts w:ascii="BRH Malayalam Extra" w:hAnsi="BRH Malayalam Extra" w:cs="BRH Malayalam Extra"/>
+                <w:color w:val="000000"/>
+                <w:sz w:val="32"/>
+                <w:szCs w:val="32"/>
+                <w:lang w:val="it-IT"/>
               </w:rPr>
               <w:t>sõ</w:t>
             </w:r>
@@ -2542,15 +2697,17 @@
                 <w:color w:val="000000"/>
                 <w:sz w:val="26"/>
                 <w:szCs w:val="32"/>
-              </w:rPr>
-              <w:t>–</w:t>
-            </w:r>
-            <w:r>
-              <w:rPr>
-                <w:rFonts w:ascii="BRH Malayalam Extra" w:hAnsi="BRH Malayalam Extra" w:cs="BRH Malayalam Extra"/>
-                <w:color w:val="000000"/>
-                <w:sz w:val="32"/>
-                <w:szCs w:val="32"/>
+                <w:lang w:val="it-IT"/>
+              </w:rPr>
+              <w:t>–</w:t>
+            </w:r>
+            <w:r>
+              <w:rPr>
+                <w:rFonts w:ascii="BRH Malayalam Extra" w:hAnsi="BRH Malayalam Extra" w:cs="BRH Malayalam Extra"/>
+                <w:color w:val="000000"/>
+                <w:sz w:val="32"/>
+                <w:szCs w:val="32"/>
+                <w:lang w:val="it-IT"/>
               </w:rPr>
               <w:t xml:space="preserve"> | </w:t>
             </w:r>
@@ -2583,6 +2740,7 @@
                 <w:color w:val="000000"/>
                 <w:sz w:val="32"/>
                 <w:szCs w:val="32"/>
+                <w:lang w:val="it-IT"/>
               </w:rPr>
             </w:pPr>
             <w:r>
@@ -2590,6 +2748,7 @@
                 <w:rFonts w:cs="ar"/>
                 <w:color w:val="000000"/>
                 <w:szCs w:val="36"/>
+                <w:lang w:val="it-IT"/>
               </w:rPr>
               <w:t>10</w:t>
             </w:r>
@@ -2599,6 +2758,7 @@
                 <w:color w:val="000000"/>
                 <w:sz w:val="32"/>
                 <w:szCs w:val="32"/>
+                <w:lang w:val="it-IT"/>
               </w:rPr>
               <w:t>)</w:t>
             </w:r>
@@ -2608,6 +2768,7 @@
                 <w:color w:val="000000"/>
                 <w:sz w:val="32"/>
                 <w:szCs w:val="32"/>
+                <w:lang w:val="it-IT"/>
               </w:rPr>
               <w:tab/>
             </w:r>
@@ -2616,6 +2777,7 @@
                 <w:rFonts w:cs="ar"/>
                 <w:color w:val="000000"/>
                 <w:szCs w:val="36"/>
+                <w:lang w:val="it-IT"/>
               </w:rPr>
               <w:t>3</w:t>
             </w:r>
@@ -2625,6 +2787,7 @@
                 <w:color w:val="000000"/>
                 <w:sz w:val="32"/>
                 <w:szCs w:val="32"/>
+                <w:lang w:val="it-IT"/>
               </w:rPr>
               <w:t>.</w:t>
             </w:r>
@@ -2633,6 +2796,7 @@
                 <w:rFonts w:cs="ar"/>
                 <w:color w:val="000000"/>
                 <w:szCs w:val="36"/>
+                <w:lang w:val="it-IT"/>
               </w:rPr>
               <w:t>4</w:t>
             </w:r>
@@ -2642,6 +2806,7 @@
                 <w:color w:val="000000"/>
                 <w:sz w:val="32"/>
                 <w:szCs w:val="32"/>
+                <w:lang w:val="it-IT"/>
               </w:rPr>
               <w:t>.</w:t>
             </w:r>
@@ -2650,6 +2815,7 @@
                 <w:rFonts w:cs="ar"/>
                 <w:color w:val="000000"/>
                 <w:szCs w:val="36"/>
+                <w:lang w:val="it-IT"/>
               </w:rPr>
               <w:t>3</w:t>
             </w:r>
@@ -2659,6 +2825,7 @@
                 <w:color w:val="000000"/>
                 <w:sz w:val="32"/>
                 <w:szCs w:val="32"/>
+                <w:lang w:val="it-IT"/>
               </w:rPr>
               <w:t>.</w:t>
             </w:r>
@@ -2667,6 +2834,7 @@
                 <w:rFonts w:cs="ar"/>
                 <w:color w:val="000000"/>
                 <w:szCs w:val="36"/>
+                <w:lang w:val="it-IT"/>
               </w:rPr>
               <w:t>3</w:t>
             </w:r>
@@ -2676,6 +2844,7 @@
                 <w:color w:val="000000"/>
                 <w:sz w:val="32"/>
                 <w:szCs w:val="32"/>
+                <w:lang w:val="it-IT"/>
               </w:rPr>
               <w:t>(</w:t>
             </w:r>
@@ -2684,6 +2853,7 @@
                 <w:rFonts w:cs="ar"/>
                 <w:color w:val="000000"/>
                 <w:szCs w:val="36"/>
+                <w:lang w:val="it-IT"/>
               </w:rPr>
               <w:t>9</w:t>
             </w:r>
@@ -2693,6 +2863,7 @@
                 <w:color w:val="000000"/>
                 <w:sz w:val="32"/>
                 <w:szCs w:val="32"/>
+                <w:lang w:val="it-IT"/>
               </w:rPr>
               <w:t>)- bõx</w:t>
             </w:r>
@@ -2702,15 +2873,17 @@
                 <w:color w:val="000000"/>
                 <w:sz w:val="26"/>
                 <w:szCs w:val="32"/>
-              </w:rPr>
-              <w:t>–</w:t>
-            </w:r>
-            <w:r>
-              <w:rPr>
-                <w:rFonts w:ascii="BRH Malayalam Extra" w:hAnsi="BRH Malayalam Extra" w:cs="BRH Malayalam Extra"/>
-                <w:color w:val="000000"/>
-                <w:sz w:val="32"/>
-                <w:szCs w:val="32"/>
+                <w:lang w:val="it-IT"/>
+              </w:rPr>
+              <w:t>–</w:t>
+            </w:r>
+            <w:r>
+              <w:rPr>
+                <w:rFonts w:ascii="BRH Malayalam Extra" w:hAnsi="BRH Malayalam Extra" w:cs="BRH Malayalam Extra"/>
+                <w:color w:val="000000"/>
+                <w:sz w:val="32"/>
+                <w:szCs w:val="32"/>
+                <w:lang w:val="it-IT"/>
               </w:rPr>
               <w:t>px</w:t>
             </w:r>
@@ -2720,15 +2893,17 @@
                 <w:color w:val="000000"/>
                 <w:sz w:val="26"/>
                 <w:szCs w:val="32"/>
-              </w:rPr>
-              <w:t>–</w:t>
-            </w:r>
-            <w:r>
-              <w:rPr>
-                <w:rFonts w:ascii="BRH Malayalam Extra" w:hAnsi="BRH Malayalam Extra" w:cs="BRH Malayalam Extra"/>
-                <w:color w:val="000000"/>
-                <w:sz w:val="32"/>
-                <w:szCs w:val="32"/>
+                <w:lang w:val="it-IT"/>
+              </w:rPr>
+              <w:t>–</w:t>
+            </w:r>
+            <w:r>
+              <w:rPr>
+                <w:rFonts w:ascii="BRH Malayalam Extra" w:hAnsi="BRH Malayalam Extra" w:cs="BRH Malayalam Extra"/>
+                <w:color w:val="000000"/>
+                <w:sz w:val="32"/>
+                <w:szCs w:val="32"/>
+                <w:lang w:val="it-IT"/>
               </w:rPr>
               <w:t>e£</w:t>
             </w:r>
@@ -2738,15 +2913,17 @@
                 <w:color w:val="000000"/>
                 <w:sz w:val="26"/>
                 <w:szCs w:val="32"/>
-              </w:rPr>
-              <w:t>–</w:t>
-            </w:r>
-            <w:r>
-              <w:rPr>
-                <w:rFonts w:ascii="BRH Malayalam Extra" w:hAnsi="BRH Malayalam Extra" w:cs="BRH Malayalam Extra"/>
-                <w:color w:val="000000"/>
-                <w:sz w:val="32"/>
-                <w:szCs w:val="32"/>
+                <w:lang w:val="it-IT"/>
+              </w:rPr>
+              <w:t>–</w:t>
+            </w:r>
+            <w:r>
+              <w:rPr>
+                <w:rFonts w:ascii="BRH Malayalam Extra" w:hAnsi="BRH Malayalam Extra" w:cs="BRH Malayalam Extra"/>
+                <w:color w:val="000000"/>
+                <w:sz w:val="32"/>
+                <w:szCs w:val="32"/>
+                <w:lang w:val="it-IT"/>
               </w:rPr>
               <w:t>ay</w:t>
             </w:r>
@@ -2756,15 +2933,17 @@
                 <w:color w:val="000000"/>
                 <w:sz w:val="26"/>
                 <w:szCs w:val="32"/>
-              </w:rPr>
-              <w:t>–</w:t>
-            </w:r>
-            <w:r>
-              <w:rPr>
-                <w:rFonts w:ascii="BRH Malayalam Extra" w:hAnsi="BRH Malayalam Extra" w:cs="BRH Malayalam Extra"/>
-                <w:color w:val="000000"/>
-                <w:sz w:val="32"/>
-                <w:szCs w:val="32"/>
+                <w:lang w:val="it-IT"/>
+              </w:rPr>
+              <w:t>–</w:t>
+            </w:r>
+            <w:r>
+              <w:rPr>
+                <w:rFonts w:ascii="BRH Malayalam Extra" w:hAnsi="BRH Malayalam Extra" w:cs="BRH Malayalam Extra"/>
+                <w:color w:val="000000"/>
+                <w:sz w:val="32"/>
+                <w:szCs w:val="32"/>
+                <w:lang w:val="it-IT"/>
               </w:rPr>
               <w:t xml:space="preserve">põx˜I | B | </w:t>
             </w:r>
@@ -2781,6 +2960,7 @@
                 <w:color w:val="000000"/>
                 <w:sz w:val="32"/>
                 <w:szCs w:val="32"/>
+                <w:lang w:val="it-IT"/>
               </w:rPr>
             </w:pPr>
             <w:r>
@@ -2789,6 +2969,7 @@
                 <w:color w:val="000000"/>
                 <w:sz w:val="32"/>
                 <w:szCs w:val="32"/>
+                <w:lang w:val="it-IT"/>
               </w:rPr>
               <w:t>bõx</w:t>
             </w:r>
@@ -2798,15 +2979,17 @@
                 <w:color w:val="000000"/>
                 <w:sz w:val="26"/>
                 <w:szCs w:val="32"/>
-              </w:rPr>
-              <w:t>–</w:t>
-            </w:r>
-            <w:r>
-              <w:rPr>
-                <w:rFonts w:ascii="BRH Malayalam Extra" w:hAnsi="BRH Malayalam Extra" w:cs="BRH Malayalam Extra"/>
-                <w:color w:val="000000"/>
-                <w:sz w:val="32"/>
-                <w:szCs w:val="32"/>
+                <w:lang w:val="it-IT"/>
+              </w:rPr>
+              <w:t>–</w:t>
+            </w:r>
+            <w:r>
+              <w:rPr>
+                <w:rFonts w:ascii="BRH Malayalam Extra" w:hAnsi="BRH Malayalam Extra" w:cs="BRH Malayalam Extra"/>
+                <w:color w:val="000000"/>
+                <w:sz w:val="32"/>
+                <w:szCs w:val="32"/>
+                <w:lang w:val="it-IT"/>
               </w:rPr>
               <w:t>px</w:t>
             </w:r>
@@ -2816,15 +2999,17 @@
                 <w:color w:val="000000"/>
                 <w:sz w:val="26"/>
                 <w:szCs w:val="32"/>
-              </w:rPr>
-              <w:t>–</w:t>
-            </w:r>
-            <w:r>
-              <w:rPr>
-                <w:rFonts w:ascii="BRH Malayalam Extra" w:hAnsi="BRH Malayalam Extra" w:cs="BRH Malayalam Extra"/>
-                <w:color w:val="000000"/>
-                <w:sz w:val="32"/>
-                <w:szCs w:val="32"/>
+                <w:lang w:val="it-IT"/>
+              </w:rPr>
+              <w:t>–</w:t>
+            </w:r>
+            <w:r>
+              <w:rPr>
+                <w:rFonts w:ascii="BRH Malayalam Extra" w:hAnsi="BRH Malayalam Extra" w:cs="BRH Malayalam Extra"/>
+                <w:color w:val="000000"/>
+                <w:sz w:val="32"/>
+                <w:szCs w:val="32"/>
+                <w:lang w:val="it-IT"/>
               </w:rPr>
               <w:t>e£</w:t>
             </w:r>
@@ -2834,15 +3019,17 @@
                 <w:color w:val="000000"/>
                 <w:sz w:val="26"/>
                 <w:szCs w:val="32"/>
-              </w:rPr>
-              <w:t>–</w:t>
-            </w:r>
-            <w:r>
-              <w:rPr>
-                <w:rFonts w:ascii="BRH Malayalam Extra" w:hAnsi="BRH Malayalam Extra" w:cs="BRH Malayalam Extra"/>
-                <w:color w:val="000000"/>
-                <w:sz w:val="32"/>
-                <w:szCs w:val="32"/>
+                <w:lang w:val="it-IT"/>
+              </w:rPr>
+              <w:t>–</w:t>
+            </w:r>
+            <w:r>
+              <w:rPr>
+                <w:rFonts w:ascii="BRH Malayalam Extra" w:hAnsi="BRH Malayalam Extra" w:cs="BRH Malayalam Extra"/>
+                <w:color w:val="000000"/>
+                <w:sz w:val="32"/>
+                <w:szCs w:val="32"/>
+                <w:lang w:val="it-IT"/>
               </w:rPr>
               <w:t>ay</w:t>
             </w:r>
@@ -2852,15 +3039,17 @@
                 <w:color w:val="000000"/>
                 <w:sz w:val="26"/>
                 <w:szCs w:val="32"/>
-              </w:rPr>
-              <w:t>–</w:t>
-            </w:r>
-            <w:r>
-              <w:rPr>
-                <w:rFonts w:ascii="BRH Malayalam Extra" w:hAnsi="BRH Malayalam Extra" w:cs="BRH Malayalam Extra"/>
-                <w:color w:val="000000"/>
-                <w:sz w:val="32"/>
-                <w:szCs w:val="32"/>
+                <w:lang w:val="it-IT"/>
+              </w:rPr>
+              <w:t>–</w:t>
+            </w:r>
+            <w:r>
+              <w:rPr>
+                <w:rFonts w:ascii="BRH Malayalam Extra" w:hAnsi="BRH Malayalam Extra" w:cs="BRH Malayalam Extra"/>
+                <w:color w:val="000000"/>
+                <w:sz w:val="32"/>
+                <w:szCs w:val="32"/>
+                <w:lang w:val="it-IT"/>
               </w:rPr>
               <w:t xml:space="preserve">põx— </w:t>
             </w:r>
@@ -2871,6 +3060,7 @@
                 <w:sz w:val="32"/>
                 <w:szCs w:val="32"/>
                 <w:highlight w:val="yellow"/>
+                <w:lang w:val="it-IT"/>
               </w:rPr>
               <w:t>ix ix</w:t>
             </w:r>
@@ -2880,6 +3070,7 @@
                 <w:color w:val="000000"/>
                 <w:sz w:val="32"/>
                 <w:szCs w:val="32"/>
+                <w:lang w:val="it-IT"/>
               </w:rPr>
               <w:t xml:space="preserve"> bõx—pxe£ay</w:t>
             </w:r>
@@ -2889,15 +3080,17 @@
                 <w:color w:val="000000"/>
                 <w:sz w:val="26"/>
                 <w:szCs w:val="32"/>
-              </w:rPr>
-              <w:t>–</w:t>
-            </w:r>
-            <w:r>
-              <w:rPr>
-                <w:rFonts w:ascii="BRH Malayalam Extra" w:hAnsi="BRH Malayalam Extra" w:cs="BRH Malayalam Extra"/>
-                <w:color w:val="000000"/>
-                <w:sz w:val="32"/>
-                <w:szCs w:val="32"/>
+                <w:lang w:val="it-IT"/>
+              </w:rPr>
+              <w:t>–</w:t>
+            </w:r>
+            <w:r>
+              <w:rPr>
+                <w:rFonts w:ascii="BRH Malayalam Extra" w:hAnsi="BRH Malayalam Extra" w:cs="BRH Malayalam Extra"/>
+                <w:color w:val="000000"/>
+                <w:sz w:val="32"/>
+                <w:szCs w:val="32"/>
+                <w:lang w:val="it-IT"/>
               </w:rPr>
               <w:t xml:space="preserve">põx˜I </w:t>
             </w:r>
@@ -11009,8 +11202,19 @@
                 <w:sz w:val="32"/>
                 <w:szCs w:val="32"/>
               </w:rPr>
-              <w:t>„hy</w:t>
-            </w:r>
+              <w:t>„</w:t>
+            </w:r>
+            <w:proofErr w:type="gramStart"/>
+            <w:r>
+              <w:rPr>
+                <w:rFonts w:ascii="BRH Malayalam Extra" w:hAnsi="BRH Malayalam Extra" w:cs="BRH Malayalam Extra"/>
+                <w:color w:val="000000"/>
+                <w:sz w:val="32"/>
+                <w:szCs w:val="32"/>
+              </w:rPr>
+              <w:t>hy</w:t>
+            </w:r>
+            <w:proofErr w:type="gramEnd"/>
             <w:r>
               <w:rPr>
                 <w:rFonts w:ascii="BRH Malayalam Extra" w:hAnsi="BRH Malayalam Extra" w:cs="BRH Malayalam Extra"/>
@@ -11885,8 +12089,19 @@
                 <w:sz w:val="32"/>
                 <w:szCs w:val="32"/>
               </w:rPr>
-              <w:t>„hy</w:t>
-            </w:r>
+              <w:t>„</w:t>
+            </w:r>
+            <w:proofErr w:type="gramStart"/>
+            <w:r>
+              <w:rPr>
+                <w:rFonts w:ascii="BRH Malayalam Extra" w:hAnsi="BRH Malayalam Extra" w:cs="BRH Malayalam Extra"/>
+                <w:color w:val="000000"/>
+                <w:sz w:val="32"/>
+                <w:szCs w:val="32"/>
+              </w:rPr>
+              <w:t>hy</w:t>
+            </w:r>
+            <w:proofErr w:type="gramEnd"/>
             <w:r>
               <w:rPr>
                 <w:rFonts w:ascii="BRH Malayalam Extra" w:hAnsi="BRH Malayalam Extra" w:cs="BRH Malayalam Extra"/>
@@ -16936,7 +17151,27 @@
                 <w:sz w:val="32"/>
                 <w:szCs w:val="32"/>
               </w:rPr>
-              <w:t xml:space="preserve">I | A(³§)t—J | </w:t>
+              <w:t>I | A(³</w:t>
+            </w:r>
+            <w:proofErr w:type="gramStart"/>
+            <w:r>
+              <w:rPr>
+                <w:rFonts w:ascii="BRH Malayalam Extra" w:hAnsi="BRH Malayalam Extra" w:cs="BRH Malayalam Extra"/>
+                <w:color w:val="000000"/>
+                <w:sz w:val="32"/>
+                <w:szCs w:val="32"/>
+              </w:rPr>
+              <w:t>§)t</w:t>
+            </w:r>
+            <w:proofErr w:type="gramEnd"/>
+            <w:r>
+              <w:rPr>
+                <w:rFonts w:ascii="BRH Malayalam Extra" w:hAnsi="BRH Malayalam Extra" w:cs="BRH Malayalam Extra"/>
+                <w:color w:val="000000"/>
+                <w:sz w:val="32"/>
+                <w:szCs w:val="32"/>
+              </w:rPr>
+              <w:t xml:space="preserve">—J | </w:t>
             </w:r>
           </w:p>
           <w:p>
@@ -16996,8 +17231,19 @@
                 <w:sz w:val="32"/>
                 <w:szCs w:val="32"/>
               </w:rPr>
-              <w:t xml:space="preserve"> i(³§)¥</w:t>
-            </w:r>
+              <w:t xml:space="preserve"> i(³</w:t>
+            </w:r>
+            <w:proofErr w:type="gramStart"/>
+            <w:r>
+              <w:rPr>
+                <w:rFonts w:ascii="BRH Malayalam Extra" w:hAnsi="BRH Malayalam Extra" w:cs="BRH Malayalam Extra"/>
+                <w:color w:val="000000"/>
+                <w:sz w:val="32"/>
+                <w:szCs w:val="32"/>
+              </w:rPr>
+              <w:t>§)¥</w:t>
+            </w:r>
+            <w:proofErr w:type="gramEnd"/>
             <w:r>
               <w:rPr>
                 <w:rFonts w:ascii="BRH Malayalam Extra" w:hAnsi="BRH Malayalam Extra" w:cs="BRH Malayalam Extra"/>
@@ -17159,7 +17405,27 @@
                 <w:sz w:val="32"/>
                 <w:szCs w:val="32"/>
               </w:rPr>
-              <w:t>)- A(³§)t—J | A</w:t>
+              <w:t>)- A(³</w:t>
+            </w:r>
+            <w:proofErr w:type="gramStart"/>
+            <w:r>
+              <w:rPr>
+                <w:rFonts w:ascii="BRH Malayalam Extra" w:hAnsi="BRH Malayalam Extra" w:cs="BRH Malayalam Extra"/>
+                <w:color w:val="000000"/>
+                <w:sz w:val="32"/>
+                <w:szCs w:val="32"/>
+              </w:rPr>
+              <w:t>§)t</w:t>
+            </w:r>
+            <w:proofErr w:type="gramEnd"/>
+            <w:r>
+              <w:rPr>
+                <w:rFonts w:ascii="BRH Malayalam Extra" w:hAnsi="BRH Malayalam Extra" w:cs="BRH Malayalam Extra"/>
+                <w:color w:val="000000"/>
+                <w:sz w:val="32"/>
+                <w:szCs w:val="32"/>
+              </w:rPr>
+              <w:t>—J | A</w:t>
             </w:r>
             <w:r>
               <w:rPr>
@@ -17235,7 +17501,27 @@
                 <w:sz w:val="32"/>
                 <w:szCs w:val="32"/>
               </w:rPr>
-              <w:t>A(³§)¥tx— Aq§¥Tx Zõq§¥Tx</w:t>
+              <w:t>A(³</w:t>
+            </w:r>
+            <w:proofErr w:type="gramStart"/>
+            <w:r>
+              <w:rPr>
+                <w:rFonts w:ascii="BRH Malayalam Extra" w:hAnsi="BRH Malayalam Extra" w:cs="BRH Malayalam Extra"/>
+                <w:color w:val="000000"/>
+                <w:sz w:val="32"/>
+                <w:szCs w:val="32"/>
+              </w:rPr>
+              <w:t>§)¥</w:t>
+            </w:r>
+            <w:proofErr w:type="gramEnd"/>
+            <w:r>
+              <w:rPr>
+                <w:rFonts w:ascii="BRH Malayalam Extra" w:hAnsi="BRH Malayalam Extra" w:cs="BRH Malayalam Extra"/>
+                <w:color w:val="000000"/>
+                <w:sz w:val="32"/>
+                <w:szCs w:val="32"/>
+              </w:rPr>
+              <w:t>tx— Aq§¥Tx Zõq§¥Tx</w:t>
             </w:r>
             <w:r>
               <w:rPr>
@@ -17445,7 +17731,27 @@
                 <w:sz w:val="32"/>
                 <w:szCs w:val="32"/>
               </w:rPr>
-              <w:t xml:space="preserve">I | A(³§)t—J | </w:t>
+              <w:t>I | A(³</w:t>
+            </w:r>
+            <w:proofErr w:type="gramStart"/>
+            <w:r>
+              <w:rPr>
+                <w:rFonts w:ascii="BRH Malayalam Extra" w:hAnsi="BRH Malayalam Extra" w:cs="BRH Malayalam Extra"/>
+                <w:color w:val="000000"/>
+                <w:sz w:val="32"/>
+                <w:szCs w:val="32"/>
+              </w:rPr>
+              <w:t>§)t</w:t>
+            </w:r>
+            <w:proofErr w:type="gramEnd"/>
+            <w:r>
+              <w:rPr>
+                <w:rFonts w:ascii="BRH Malayalam Extra" w:hAnsi="BRH Malayalam Extra" w:cs="BRH Malayalam Extra"/>
+                <w:color w:val="000000"/>
+                <w:sz w:val="32"/>
+                <w:szCs w:val="32"/>
+              </w:rPr>
+              <w:t xml:space="preserve">—J | </w:t>
             </w:r>
           </w:p>
           <w:p>
@@ -17505,8 +17811,19 @@
                 <w:sz w:val="32"/>
                 <w:szCs w:val="32"/>
               </w:rPr>
-              <w:t xml:space="preserve"> i(³§)¥</w:t>
-            </w:r>
+              <w:t xml:space="preserve"> i(³</w:t>
+            </w:r>
+            <w:proofErr w:type="gramStart"/>
+            <w:r>
+              <w:rPr>
+                <w:rFonts w:ascii="BRH Malayalam Extra" w:hAnsi="BRH Malayalam Extra" w:cs="BRH Malayalam Extra"/>
+                <w:color w:val="000000"/>
+                <w:sz w:val="32"/>
+                <w:szCs w:val="32"/>
+              </w:rPr>
+              <w:t>§)¥</w:t>
+            </w:r>
+            <w:proofErr w:type="gramEnd"/>
             <w:r>
               <w:rPr>
                 <w:rFonts w:ascii="BRH Malayalam Extra" w:hAnsi="BRH Malayalam Extra" w:cs="BRH Malayalam Extra"/>
@@ -17668,7 +17985,27 @@
                 <w:sz w:val="32"/>
                 <w:szCs w:val="32"/>
               </w:rPr>
-              <w:t>)- A(³§)t—J | A</w:t>
+              <w:t>)- A(³</w:t>
+            </w:r>
+            <w:proofErr w:type="gramStart"/>
+            <w:r>
+              <w:rPr>
+                <w:rFonts w:ascii="BRH Malayalam Extra" w:hAnsi="BRH Malayalam Extra" w:cs="BRH Malayalam Extra"/>
+                <w:color w:val="000000"/>
+                <w:sz w:val="32"/>
+                <w:szCs w:val="32"/>
+              </w:rPr>
+              <w:t>§)t</w:t>
+            </w:r>
+            <w:proofErr w:type="gramEnd"/>
+            <w:r>
+              <w:rPr>
+                <w:rFonts w:ascii="BRH Malayalam Extra" w:hAnsi="BRH Malayalam Extra" w:cs="BRH Malayalam Extra"/>
+                <w:color w:val="000000"/>
+                <w:sz w:val="32"/>
+                <w:szCs w:val="32"/>
+              </w:rPr>
+              <w:t>—J | A</w:t>
             </w:r>
             <w:r>
               <w:rPr>
@@ -17744,7 +18081,27 @@
                 <w:sz w:val="32"/>
                 <w:szCs w:val="32"/>
               </w:rPr>
-              <w:t>A(³§)¥tx— Aq§¥Tx Zõq§¥Tx</w:t>
+              <w:t>A(³</w:t>
+            </w:r>
+            <w:proofErr w:type="gramStart"/>
+            <w:r>
+              <w:rPr>
+                <w:rFonts w:ascii="BRH Malayalam Extra" w:hAnsi="BRH Malayalam Extra" w:cs="BRH Malayalam Extra"/>
+                <w:color w:val="000000"/>
+                <w:sz w:val="32"/>
+                <w:szCs w:val="32"/>
+              </w:rPr>
+              <w:t>§)¥</w:t>
+            </w:r>
+            <w:proofErr w:type="gramEnd"/>
+            <w:r>
+              <w:rPr>
+                <w:rFonts w:ascii="BRH Malayalam Extra" w:hAnsi="BRH Malayalam Extra" w:cs="BRH Malayalam Extra"/>
+                <w:color w:val="000000"/>
+                <w:sz w:val="32"/>
+                <w:szCs w:val="32"/>
+              </w:rPr>
+              <w:t>tx— Aq§¥Tx Zõq§¥Tx</w:t>
             </w:r>
             <w:r>
               <w:rPr>

</xml_diff>